<commit_message>
add echarts && answer logic
</commit_message>
<xml_diff>
--- a/docs/rta-web-api.docx
+++ b/docs/rta-web-api.docx
@@ -710,52 +710,35 @@
             <w:tcW w:w="2802" w:type="dxa"/>
           </w:tcPr>
           <w:p>
-            <w:pPr>
+            <w:r>
+              <w:t>5002</w:t>
+            </w:r>
+          </w:p>
+        </w:tc>
+        <w:tc>
+          <w:tcPr>
+            <w:tcW w:w="2976" w:type="dxa"/>
+          </w:tcPr>
+          <w:p>
+            <w:r>
               <w:rPr>
                 <w:rFonts w:hint="eastAsia"/>
               </w:rPr>
-            </w:pPr>
-            <w:r>
-              <w:t>5002</w:t>
-            </w:r>
-          </w:p>
-        </w:tc>
-        <w:tc>
-          <w:tcPr>
-            <w:tcW w:w="2976" w:type="dxa"/>
-          </w:tcPr>
-          <w:p>
-            <w:pPr>
+              <w:t>存在未关闭的互动</w:t>
+            </w:r>
+          </w:p>
+        </w:tc>
+        <w:tc>
+          <w:tcPr>
+            <w:tcW w:w="3402" w:type="dxa"/>
+          </w:tcPr>
+          <w:p>
+            <w:r>
               <w:rPr>
                 <w:rFonts w:hint="eastAsia"/>
               </w:rPr>
-            </w:pPr>
-            <w:r>
-              <w:rPr>
-                <w:rFonts w:hint="eastAsia"/>
-              </w:rPr>
-              <w:t>存在未关闭的互动</w:t>
-            </w:r>
-          </w:p>
-        </w:tc>
-        <w:tc>
-          <w:tcPr>
-            <w:tcW w:w="3402" w:type="dxa"/>
-          </w:tcPr>
-          <w:p>
-            <w:pPr>
-              <w:rPr>
-                <w:rFonts w:hint="eastAsia"/>
-              </w:rPr>
-            </w:pPr>
-            <w:r>
-              <w:rPr>
-                <w:rFonts w:hint="eastAsia"/>
-              </w:rPr>
               <w:t>关闭房间时，发现有未关闭的互动</w:t>
             </w:r>
-            <w:bookmarkStart w:id="0" w:name="_GoBack"/>
-            <w:bookmarkEnd w:id="0"/>
           </w:p>
         </w:tc>
       </w:tr>
@@ -2272,7 +2255,6 @@
       <w:pPr>
         <w:pStyle w:val="3"/>
         <w:rPr>
-          <w:rFonts w:hint="eastAsia"/>
           <w:color w:val="000000" w:themeColor="text1"/>
         </w:rPr>
       </w:pPr>
@@ -2844,14 +2826,40 @@
       </w:r>
     </w:p>
     <w:p>
+      <w:pPr>
+        <w:rPr>
+          <w:rFonts w:hint="eastAsia"/>
+        </w:rPr>
+      </w:pPr>
       <w:r>
         <w:t>}</w:t>
       </w:r>
     </w:p>
     <w:p>
-      <w:r>
+      <w:pPr>
+        <w:rPr>
+          <w:rFonts w:hint="eastAsia"/>
+        </w:rPr>
+      </w:pPr>
+    </w:p>
+    <w:p/>
+    <w:p>
+      <w:r>
+        <w:lastRenderedPageBreak/>
         <w:t>Response</w:t>
       </w:r>
+      <w:r>
+        <w:rPr>
+          <w:rFonts w:hint="eastAsia"/>
+        </w:rPr>
+        <w:t xml:space="preserve"> </w:t>
+      </w:r>
+      <w:r>
+        <w:rPr>
+          <w:rFonts w:hint="eastAsia"/>
+        </w:rPr>
+        <w:t>客户端</w:t>
+      </w:r>
     </w:p>
     <w:p>
       <w:r>
@@ -2860,7 +2868,6 @@
     </w:p>
     <w:p>
       <w:r>
-        <w:lastRenderedPageBreak/>
         <w:t xml:space="preserve">  </w:t>
       </w:r>
       <w:proofErr w:type="gramStart"/>
@@ -2969,11 +2976,192 @@
       </w:r>
     </w:p>
     <w:p>
+      <w:pPr>
+        <w:rPr>
+          <w:rFonts w:hint="eastAsia"/>
+        </w:rPr>
+      </w:pPr>
       <w:r>
         <w:t>}</w:t>
       </w:r>
     </w:p>
-    <w:p/>
+    <w:p>
+      <w:pPr>
+        <w:rPr>
+          <w:rFonts w:hint="eastAsia"/>
+        </w:rPr>
+      </w:pPr>
+    </w:p>
+    <w:p>
+      <w:pPr>
+        <w:rPr>
+          <w:rFonts w:hint="eastAsia"/>
+        </w:rPr>
+      </w:pPr>
+      <w:r>
+        <w:t>发起端</w:t>
+      </w:r>
+    </w:p>
+    <w:p>
+      <w:r>
+        <w:t>{</w:t>
+      </w:r>
+    </w:p>
+    <w:p>
+      <w:r>
+        <w:t xml:space="preserve">  "</w:t>
+      </w:r>
+      <w:proofErr w:type="gramStart"/>
+      <w:r>
+        <w:t>code</w:t>
+      </w:r>
+      <w:proofErr w:type="gramEnd"/>
+      <w:r>
+        <w:t>": 1000,</w:t>
+      </w:r>
+    </w:p>
+    <w:p>
+      <w:r>
+        <w:t xml:space="preserve">  "</w:t>
+      </w:r>
+      <w:proofErr w:type="gramStart"/>
+      <w:r>
+        <w:t>from</w:t>
+      </w:r>
+      <w:proofErr w:type="gramEnd"/>
+      <w:r>
+        <w:t>": "SERVER",</w:t>
+      </w:r>
+    </w:p>
+    <w:p>
+      <w:r>
+        <w:t xml:space="preserve">  "</w:t>
+      </w:r>
+      <w:proofErr w:type="gramStart"/>
+      <w:r>
+        <w:t>to</w:t>
+      </w:r>
+      <w:proofErr w:type="gramEnd"/>
+      <w:r>
+        <w:t>": "4028858258d352710158d352a04e0000",</w:t>
+      </w:r>
+    </w:p>
+    <w:p>
+      <w:r>
+        <w:t xml:space="preserve">  "</w:t>
+      </w:r>
+      <w:proofErr w:type="gramStart"/>
+      <w:r>
+        <w:t>command</w:t>
+      </w:r>
+      <w:proofErr w:type="gramEnd"/>
+      <w:r>
+        <w:t>": "INFO",</w:t>
+      </w:r>
+    </w:p>
+    <w:p>
+      <w:r>
+        <w:t xml:space="preserve">  "</w:t>
+      </w:r>
+      <w:proofErr w:type="gramStart"/>
+      <w:r>
+        <w:t>content</w:t>
+      </w:r>
+      <w:proofErr w:type="gramEnd"/>
+      <w:r>
+        <w:t>": {</w:t>
+      </w:r>
+    </w:p>
+    <w:p>
+      <w:r>
+        <w:t xml:space="preserve">    "</w:t>
+      </w:r>
+      <w:proofErr w:type="spellStart"/>
+      <w:r>
+        <w:t>user_answer</w:t>
+      </w:r>
+      <w:proofErr w:type="spellEnd"/>
+      <w:r>
+        <w:t>": "A",</w:t>
+      </w:r>
+    </w:p>
+    <w:p>
+      <w:r>
+        <w:t xml:space="preserve">    "</w:t>
+      </w:r>
+      <w:proofErr w:type="spellStart"/>
+      <w:r>
+        <w:t>room_member_size</w:t>
+      </w:r>
+      <w:proofErr w:type="spellEnd"/>
+      <w:r>
+        <w:t>": "2",</w:t>
+      </w:r>
+    </w:p>
+    <w:p>
+      <w:r>
+        <w:t xml:space="preserve">    "</w:t>
+      </w:r>
+      <w:proofErr w:type="spellStart"/>
+      <w:r>
+        <w:t>user_id</w:t>
+      </w:r>
+      <w:proofErr w:type="spellEnd"/>
+      <w:r>
+        <w:t>": "4028858258d352710158d352a04e2222",</w:t>
+      </w:r>
+    </w:p>
+    <w:p>
+      <w:pPr>
+        <w:rPr>
+          <w:rFonts w:hint="eastAsia"/>
+        </w:rPr>
+      </w:pPr>
+      <w:r>
+        <w:rPr>
+          <w:rFonts w:hint="eastAsia"/>
+        </w:rPr>
+        <w:t xml:space="preserve">    "</w:t>
+      </w:r>
+      <w:proofErr w:type="spellStart"/>
+      <w:r>
+        <w:rPr>
+          <w:rFonts w:hint="eastAsia"/>
+        </w:rPr>
+        <w:t>user_name</w:t>
+      </w:r>
+      <w:proofErr w:type="spellEnd"/>
+      <w:r>
+        <w:rPr>
+          <w:rFonts w:hint="eastAsia"/>
+        </w:rPr>
+        <w:t>": "</w:t>
+      </w:r>
+      <w:r>
+        <w:rPr>
+          <w:rFonts w:hint="eastAsia"/>
+        </w:rPr>
+        <w:t>张飞</w:t>
+      </w:r>
+      <w:r>
+        <w:rPr>
+          <w:rFonts w:hint="eastAsia"/>
+        </w:rPr>
+        <w:t>"</w:t>
+      </w:r>
+    </w:p>
+    <w:p>
+      <w:r>
+        <w:t xml:space="preserve">  }</w:t>
+      </w:r>
+    </w:p>
+    <w:p>
+      <w:r>
+        <w:t>}</w:t>
+      </w:r>
+      <w:bookmarkStart w:id="0" w:name="_GoBack"/>
+      <w:bookmarkEnd w:id="0"/>
+    </w:p>
     <w:sectPr>
       <w:pgSz w:w="11906" w:h="16838"/>
       <w:pgMar w:top="1440" w:right="1800" w:bottom="1440" w:left="1800" w:header="851" w:footer="992" w:gutter="0"/>
@@ -4030,7 +4218,7 @@
 </file>
 
 <file path=customXml/itemProps1.xml><?xml version="1.0" encoding="utf-8"?>
-<ds:datastoreItem xmlns:ds="http://schemas.openxmlformats.org/officeDocument/2006/customXml" ds:itemID="{B3884F9F-80D9-44C8-AA76-E35EEBBAD853}">
+<ds:datastoreItem xmlns:ds="http://schemas.openxmlformats.org/officeDocument/2006/customXml" ds:itemID="{640DA319-15AB-4201-9BEC-9C74968D290B}">
   <ds:schemaRefs>
     <ds:schemaRef ds:uri="http://schemas.openxmlformats.org/officeDocument/2006/bibliography"/>
   </ds:schemaRefs>

</xml_diff>